<commit_message>
File updates + php file for Station Data display
</commit_message>
<xml_diff>
--- a/DataInfo.docx
+++ b/DataInfo.docx
@@ -22,24 +22,12 @@
       </w:r>
     </w:p>
     <w:p>
-      <w:pPr>
-        <w:pStyle w:val="Heading1"/>
-        <w:jc w:val="center"/>
-        <w:rPr>
-          <w:rFonts w:ascii="Bookman Old Style" w:hAnsi="Bookman Old Style"/>
-          <w:b/>
-          <w:bCs/>
-        </w:rPr>
-      </w:pPr>
-      <w:r>
-        <w:rPr>
-          <w:noProof/>
-        </w:rPr>
+      <w:r>
         <w:drawing>
-          <wp:inline distT="0" distB="0" distL="0" distR="0" wp14:anchorId="7FE01062" wp14:editId="6F873B5E">
-            <wp:extent cx="5727700" cy="5869940"/>
-            <wp:effectExtent l="0" t="0" r="0" b="0"/>
-            <wp:docPr id="4" name="Picture 4"/>
+          <wp:inline distT="0" distB="0" distL="0" distR="0" wp14:anchorId="7EECF3E5" wp14:editId="2AE2EBE4">
+            <wp:extent cx="5727700" cy="6000750"/>
+            <wp:effectExtent l="0" t="0" r="0" b="6350"/>
+            <wp:docPr id="2" name="Picture 2"/>
             <wp:cNvGraphicFramePr>
               <a:graphicFrameLocks xmlns:a="http://schemas.openxmlformats.org/drawingml/2006/main" noChangeAspect="1"/>
             </wp:cNvGraphicFramePr>
@@ -59,7 +47,7 @@
                   <pic:spPr>
                     <a:xfrm>
                       <a:off x="0" y="0"/>
-                      <a:ext cx="5727700" cy="5869940"/>
+                      <a:ext cx="5727700" cy="6000750"/>
                     </a:xfrm>
                     <a:prstGeom prst="rect">
                       <a:avLst/>
@@ -1082,6 +1070,74 @@
           <w:szCs w:val="28"/>
         </w:rPr>
       </w:pPr>
+      <w:proofErr w:type="spellStart"/>
+      <w:r>
+        <w:rPr>
+          <w:rFonts w:ascii="Bookman Old Style" w:eastAsia="Times New Roman" w:hAnsi="Bookman Old Style" w:cs="Arial"/>
+          <w:color w:val="000000" w:themeColor="text1"/>
+          <w:sz w:val="28"/>
+          <w:szCs w:val="28"/>
+        </w:rPr>
+        <w:t>UserCity</w:t>
+      </w:r>
+      <w:proofErr w:type="spellEnd"/>
+      <w:r>
+        <w:rPr>
+          <w:rFonts w:ascii="Bookman Old Style" w:eastAsia="Times New Roman" w:hAnsi="Bookman Old Style" w:cs="Arial"/>
+          <w:color w:val="000000" w:themeColor="text1"/>
+          <w:sz w:val="28"/>
+          <w:szCs w:val="28"/>
+        </w:rPr>
+        <w:t xml:space="preserve"> and City tables are optional</w:t>
+      </w:r>
+      <w:r>
+        <w:rPr>
+          <w:rFonts w:ascii="Bookman Old Style" w:eastAsia="Times New Roman" w:hAnsi="Bookman Old Style" w:cs="Arial"/>
+          <w:color w:val="000000" w:themeColor="text1"/>
+          <w:sz w:val="28"/>
+          <w:szCs w:val="28"/>
+        </w:rPr>
+        <w:t xml:space="preserve"> (see EER Diagram Optional)</w:t>
+      </w:r>
+      <w:r>
+        <w:rPr>
+          <w:rFonts w:ascii="Bookman Old Style" w:eastAsia="Times New Roman" w:hAnsi="Bookman Old Style" w:cs="Arial"/>
+          <w:color w:val="000000" w:themeColor="text1"/>
+          <w:sz w:val="28"/>
+          <w:szCs w:val="28"/>
+        </w:rPr>
+        <w:t xml:space="preserve"> for the future use. This will allow to map data</w:t>
+      </w:r>
+      <w:r>
+        <w:rPr>
+          <w:rFonts w:ascii="Bookman Old Style" w:eastAsia="Times New Roman" w:hAnsi="Bookman Old Style" w:cs="Arial"/>
+          <w:color w:val="000000" w:themeColor="text1"/>
+          <w:sz w:val="28"/>
+          <w:szCs w:val="28"/>
+        </w:rPr>
+        <w:t xml:space="preserve"> to the location</w:t>
+      </w:r>
+      <w:r>
+        <w:rPr>
+          <w:rFonts w:ascii="Bookman Old Style" w:eastAsia="Times New Roman" w:hAnsi="Bookman Old Style" w:cs="Arial"/>
+          <w:color w:val="000000" w:themeColor="text1"/>
+          <w:sz w:val="28"/>
+          <w:szCs w:val="28"/>
+        </w:rPr>
+        <w:t>.</w:t>
+      </w:r>
+    </w:p>
+    <w:p>
+      <w:pPr>
+        <w:spacing w:before="100" w:beforeAutospacing="1" w:after="100" w:afterAutospacing="1"/>
+        <w:jc w:val="both"/>
+        <w:rPr>
+          <w:rFonts w:ascii="Bookman Old Style" w:eastAsia="Times New Roman" w:hAnsi="Bookman Old Style" w:cs="Arial"/>
+          <w:color w:val="000000" w:themeColor="text1"/>
+          <w:sz w:val="28"/>
+          <w:szCs w:val="28"/>
+        </w:rPr>
+      </w:pPr>
       <w:r>
         <w:rPr>
           <w:rFonts w:ascii="Bookman Old Style" w:eastAsia="Times New Roman" w:hAnsi="Bookman Old Style" w:cs="Arial"/>
@@ -1189,6 +1245,25 @@
           <w:szCs w:val="28"/>
         </w:rPr>
         <w:t>stores a list of cities and their location details (postal code, country). The columns in this table are self-explanatory.</w:t>
+      </w:r>
+    </w:p>
+    <w:p>
+      <w:pPr>
+        <w:rPr>
+          <w:rFonts w:ascii="Bookman Old Style" w:eastAsia="Times New Roman" w:hAnsi="Bookman Old Style" w:cs="Arial"/>
+          <w:color w:val="000000" w:themeColor="text1"/>
+          <w:sz w:val="28"/>
+          <w:szCs w:val="28"/>
+        </w:rPr>
+      </w:pPr>
+      <w:r>
+        <w:rPr>
+          <w:rFonts w:ascii="Bookman Old Style" w:eastAsia="Times New Roman" w:hAnsi="Bookman Old Style" w:cs="Arial"/>
+          <w:color w:val="000000" w:themeColor="text1"/>
+          <w:sz w:val="28"/>
+          <w:szCs w:val="28"/>
+        </w:rPr>
+        <w:br w:type="page"/>
       </w:r>
     </w:p>
     <w:p>

</xml_diff>